<commit_message>
fixed empty page at dokus
</commit_message>
<xml_diff>
--- a/Diplomarbeit/doc/HTL-DA-Doku-EN.docx
+++ b/Diplomarbeit/doc/HTL-DA-Doku-EN.docx
@@ -723,13 +723,6 @@
         </w:tc>
       </w:tr>
     </w:tbl>
-    <w:p>
-      <w:pPr>
-        <w:rPr>
-          <w:rFonts w:ascii="Arial" w:hAnsi="Arial" w:cs="Arial"/>
-        </w:rPr>
-      </w:pPr>
-    </w:p>
     <w:p>
       <w:pPr>
         <w:pageBreakBefore/>

</xml_diff>